<commit_message>
I  made a little bit change in interface.
</commit_message>
<xml_diff>
--- a/Documentation.docx
+++ b/Documentation.docx
@@ -98,12 +98,22 @@
           <w:rFonts w:ascii="Times New Roman" w:hAnsi="Times New Roman" w:cs="Times New Roman"/>
         </w:rPr>
       </w:pPr>
+      <w:proofErr w:type="spellStart"/>
       <w:r>
         <w:rPr>
           <w:rFonts w:ascii="Times New Roman" w:hAnsi="Times New Roman" w:cs="Times New Roman"/>
         </w:rPr>
-        <w:t>Hill Cipher</w:t>
+        <w:t>Vigenere</w:t>
       </w:r>
+      <w:proofErr w:type="spellEnd"/>
+      <w:r>
+        <w:rPr>
+          <w:rFonts w:ascii="Times New Roman" w:hAnsi="Times New Roman" w:cs="Times New Roman"/>
+        </w:rPr>
+        <w:t xml:space="preserve"> Cipher</w:t>
+      </w:r>
+      <w:bookmarkStart w:id="0" w:name="_GoBack"/>
+      <w:bookmarkEnd w:id="0"/>
     </w:p>
     <w:p>
       <w:pPr>
@@ -220,8 +230,6 @@
               </w:rPr>
               <w:t>Today I made a new project. I made a form that represents the interface of my project.</w:t>
             </w:r>
-            <w:bookmarkStart w:id="0" w:name="_GoBack"/>
-            <w:bookmarkEnd w:id="0"/>
           </w:p>
         </w:tc>
       </w:tr>
@@ -476,6 +484,7 @@
                             <w:dataBinding w:prefixMappings="xmlns:ns0='http://purl.org/dc/elements/1.1/' xmlns:ns1='http://schemas.openxmlformats.org/package/2006/metadata/core-properties' " w:xpath="/ns1:coreProperties[1]/ns0:title[1]" w:storeItemID="{6C3C8BC8-F283-45AE-878A-BAB7291924A1}"/>
                             <w:text/>
                           </w:sdtPr>
+                          <w:sdtEndPr/>
                           <w:sdtContent>
                             <w:p>
                               <w:pPr>

</xml_diff>

<commit_message>
handling excepsions in decrypt function.
</commit_message>
<xml_diff>
--- a/Documentation.docx
+++ b/Documentation.docx
@@ -112,8 +112,6 @@
         </w:rPr>
         <w:t xml:space="preserve"> Cipher</w:t>
       </w:r>
-      <w:bookmarkStart w:id="0" w:name="_GoBack"/>
-      <w:bookmarkEnd w:id="0"/>
     </w:p>
     <w:p>
       <w:pPr>
@@ -247,6 +245,12 @@
                 <w:rFonts w:ascii="Times New Roman" w:hAnsi="Times New Roman" w:cs="Times New Roman"/>
               </w:rPr>
             </w:pPr>
+            <w:r>
+              <w:rPr>
+                <w:rFonts w:ascii="Times New Roman" w:hAnsi="Times New Roman" w:cs="Times New Roman"/>
+              </w:rPr>
+              <w:t>28-04-15</w:t>
+            </w:r>
           </w:p>
         </w:tc>
         <w:tc>
@@ -259,6 +263,56 @@
                 <w:rFonts w:ascii="Times New Roman" w:hAnsi="Times New Roman" w:cs="Times New Roman"/>
               </w:rPr>
             </w:pPr>
+            <w:r>
+              <w:rPr>
+                <w:rFonts w:ascii="Times New Roman" w:hAnsi="Times New Roman" w:cs="Times New Roman"/>
+              </w:rPr>
+              <w:t xml:space="preserve">Am started writing functionality of </w:t>
+            </w:r>
+            <w:proofErr w:type="spellStart"/>
+            <w:r>
+              <w:rPr>
+                <w:rFonts w:ascii="Times New Roman" w:hAnsi="Times New Roman" w:cs="Times New Roman"/>
+              </w:rPr>
+              <w:t>Vigenere_</w:t>
+            </w:r>
+            <w:proofErr w:type="gramStart"/>
+            <w:r>
+              <w:rPr>
+                <w:rFonts w:ascii="Times New Roman" w:hAnsi="Times New Roman" w:cs="Times New Roman"/>
+              </w:rPr>
+              <w:t>Algorithm</w:t>
+            </w:r>
+            <w:proofErr w:type="spellEnd"/>
+            <w:r>
+              <w:rPr>
+                <w:rFonts w:ascii="Times New Roman" w:hAnsi="Times New Roman" w:cs="Times New Roman"/>
+              </w:rPr>
+              <w:t>.</w:t>
+            </w:r>
+            <w:proofErr w:type="gramEnd"/>
+            <w:r>
+              <w:rPr>
+                <w:rFonts w:ascii="Times New Roman" w:hAnsi="Times New Roman" w:cs="Times New Roman"/>
+              </w:rPr>
+              <w:t xml:space="preserve"> First am getting message and key from user. Then am passing it to the </w:t>
+            </w:r>
+            <w:proofErr w:type="spellStart"/>
+            <w:r>
+              <w:rPr>
+                <w:rFonts w:ascii="Times New Roman" w:hAnsi="Times New Roman" w:cs="Times New Roman"/>
+              </w:rPr>
+              <w:t>vigenere</w:t>
+            </w:r>
+            <w:proofErr w:type="spellEnd"/>
+            <w:r>
+              <w:rPr>
+                <w:rFonts w:ascii="Times New Roman" w:hAnsi="Times New Roman" w:cs="Times New Roman"/>
+              </w:rPr>
+              <w:t xml:space="preserve"> class and trying to encrypt the message using the key.</w:t>
+            </w:r>
+            <w:bookmarkStart w:id="0" w:name="_GoBack"/>
+            <w:bookmarkEnd w:id="0"/>
           </w:p>
         </w:tc>
       </w:tr>

</xml_diff>

<commit_message>
Writing Documentation and added separate panel for connecting network
</commit_message>
<xml_diff>
--- a/Documentation.docx
+++ b/Documentation.docx
@@ -38,7 +38,46 @@
           <w:rFonts w:ascii="Times New Roman" w:hAnsi="Times New Roman" w:cs="Times New Roman"/>
           <w:sz w:val="24"/>
         </w:rPr>
-        <w:t>encrypting messages using cryptography algorithms like play fair cipher etc.</w:t>
+        <w:t xml:space="preserve">encrypting messages using cryptography algorithms like </w:t>
+      </w:r>
+      <w:proofErr w:type="spellStart"/>
+      <w:r>
+        <w:rPr>
+          <w:rFonts w:ascii="Times New Roman" w:hAnsi="Times New Roman" w:cs="Times New Roman"/>
+          <w:sz w:val="24"/>
+        </w:rPr>
+        <w:t>vigenere</w:t>
+      </w:r>
+      <w:proofErr w:type="spellEnd"/>
+      <w:r>
+        <w:rPr>
+          <w:rFonts w:ascii="Times New Roman" w:hAnsi="Times New Roman" w:cs="Times New Roman"/>
+          <w:sz w:val="24"/>
+        </w:rPr>
+        <w:t xml:space="preserve"> cipher and RSA </w:t>
+      </w:r>
+      <w:proofErr w:type="gramStart"/>
+      <w:r>
+        <w:rPr>
+          <w:rFonts w:ascii="Times New Roman" w:hAnsi="Times New Roman" w:cs="Times New Roman"/>
+          <w:sz w:val="24"/>
+        </w:rPr>
+        <w:t xml:space="preserve">cipher </w:t>
+      </w:r>
+      <w:r>
+        <w:rPr>
+          <w:rFonts w:ascii="Times New Roman" w:hAnsi="Times New Roman" w:cs="Times New Roman"/>
+          <w:sz w:val="24"/>
+        </w:rPr>
+        <w:t xml:space="preserve"> etc</w:t>
+      </w:r>
+      <w:proofErr w:type="gramEnd"/>
+      <w:r>
+        <w:rPr>
+          <w:rFonts w:ascii="Times New Roman" w:hAnsi="Times New Roman" w:cs="Times New Roman"/>
+          <w:sz w:val="24"/>
+        </w:rPr>
+        <w:t>.</w:t>
       </w:r>
     </w:p>
     <w:p>
@@ -128,7 +167,13 @@
         <w:rPr>
           <w:rFonts w:ascii="Times New Roman" w:hAnsi="Times New Roman" w:cs="Times New Roman"/>
         </w:rPr>
-        <w:t>Play Fair Cipher</w:t>
+        <w:t>RSA</w:t>
+      </w:r>
+      <w:r>
+        <w:rPr>
+          <w:rFonts w:ascii="Times New Roman" w:hAnsi="Times New Roman" w:cs="Times New Roman"/>
+        </w:rPr>
+        <w:t xml:space="preserve"> Cipher</w:t>
       </w:r>
     </w:p>
     <w:tbl>
@@ -311,8 +356,6 @@
               </w:rPr>
               <w:t xml:space="preserve"> class and trying to encrypt the message using the key.</w:t>
             </w:r>
-            <w:bookmarkStart w:id="0" w:name="_GoBack"/>
-            <w:bookmarkEnd w:id="0"/>
           </w:p>
         </w:tc>
       </w:tr>
@@ -330,6 +373,8 @@
                 <w:rFonts w:ascii="Times New Roman" w:hAnsi="Times New Roman" w:cs="Times New Roman"/>
               </w:rPr>
             </w:pPr>
+            <w:bookmarkStart w:id="0" w:name="_GoBack"/>
+            <w:bookmarkEnd w:id="0"/>
           </w:p>
         </w:tc>
         <w:tc>

</xml_diff>